<commit_message>
adds updated constraints screenshot
</commit_message>
<xml_diff>
--- a/Analysis and Design Unit.docx
+++ b/Analysis and Design Unit.docx
@@ -208,6 +208,7 @@
       </w:r>
     </w:p>
     <w:p/>
+    <w:p/>
     <w:p>
       <w:r>
         <w:t>A&amp;D 5</w:t>
@@ -280,18 +281,16 @@
         <w:t>Implementations Constraints plan</w:t>
       </w:r>
     </w:p>
-    <w:p/>
-    <w:p>
-      <w:bookmarkStart w:id="0" w:name="_GoBack"/>
+    <w:p>
       <w:r>
         <w:rPr>
           <w:noProof/>
         </w:rPr>
         <w:drawing>
-          <wp:inline distT="0" distB="0" distL="0" distR="0" wp14:anchorId="3F99A4A9" wp14:editId="47B80B28">
-            <wp:extent cx="5270500" cy="4894580"/>
-            <wp:effectExtent l="0" t="0" r="12700" b="7620"/>
-            <wp:docPr id="4" name="Picture 4"/>
+          <wp:inline distT="0" distB="0" distL="0" distR="0" wp14:anchorId="185D1885" wp14:editId="71B99D22">
+            <wp:extent cx="5270500" cy="7991475"/>
+            <wp:effectExtent l="0" t="0" r="12700" b="9525"/>
+            <wp:docPr id="6" name="Picture 6"/>
             <wp:cNvGraphicFramePr>
               <a:graphicFrameLocks xmlns:a="http://schemas.openxmlformats.org/drawingml/2006/main" noChangeAspect="1"/>
             </wp:cNvGraphicFramePr>
@@ -299,7 +298,7 @@
               <a:graphicData uri="http://schemas.openxmlformats.org/drawingml/2006/picture">
                 <pic:pic xmlns:pic="http://schemas.openxmlformats.org/drawingml/2006/picture">
                   <pic:nvPicPr>
-                    <pic:cNvPr id="0" name="Implementations .png"/>
+                    <pic:cNvPr id="0" name="Implementations Constraint screenshot.png"/>
                     <pic:cNvPicPr/>
                   </pic:nvPicPr>
                   <pic:blipFill>
@@ -317,7 +316,7 @@
                   <pic:spPr>
                     <a:xfrm>
                       <a:off x="0" y="0"/>
-                      <a:ext cx="5270500" cy="4894580"/>
+                      <a:ext cx="5270500" cy="7991475"/>
                     </a:xfrm>
                     <a:prstGeom prst="rect">
                       <a:avLst/>
@@ -329,10 +328,11 @@
           </wp:inline>
         </w:drawing>
       </w:r>
+    </w:p>
+    <w:p>
+      <w:bookmarkStart w:id="0" w:name="_GoBack"/>
       <w:bookmarkEnd w:id="0"/>
     </w:p>
-    <w:p/>
-    <w:p/>
     <w:sectPr>
       <w:pgSz w:w="11900" w:h="16840"/>
       <w:pgMar w:top="1440" w:right="1800" w:bottom="1440" w:left="1800" w:header="708" w:footer="708" w:gutter="0"/>

</xml_diff>

<commit_message>
adds activity diagram to analysis and design unit
</commit_message>
<xml_diff>
--- a/Analysis and Design Unit.docx
+++ b/Analysis and Design Unit.docx
@@ -207,6 +207,54 @@
         <w:t>Activity Diagram</w:t>
       </w:r>
     </w:p>
+    <w:p>
+      <w:r>
+        <w:rPr>
+          <w:noProof/>
+        </w:rPr>
+        <w:drawing>
+          <wp:inline distT="0" distB="0" distL="0" distR="0" wp14:anchorId="06BEF816" wp14:editId="20835AD8">
+            <wp:extent cx="4599467" cy="5257800"/>
+            <wp:effectExtent l="0" t="0" r="0" b="0"/>
+            <wp:docPr id="4" name="Picture 4"/>
+            <wp:cNvGraphicFramePr>
+              <a:graphicFrameLocks xmlns:a="http://schemas.openxmlformats.org/drawingml/2006/main" noChangeAspect="1"/>
+            </wp:cNvGraphicFramePr>
+            <a:graphic xmlns:a="http://schemas.openxmlformats.org/drawingml/2006/main">
+              <a:graphicData uri="http://schemas.openxmlformats.org/drawingml/2006/picture">
+                <pic:pic xmlns:pic="http://schemas.openxmlformats.org/drawingml/2006/picture">
+                  <pic:nvPicPr>
+                    <pic:cNvPr id="0" name="Activity Diagram.png"/>
+                    <pic:cNvPicPr/>
+                  </pic:nvPicPr>
+                  <pic:blipFill>
+                    <a:blip r:embed="rId8">
+                      <a:extLst>
+                        <a:ext uri="{28A0092B-C50C-407E-A947-70E740481C1C}">
+                          <a14:useLocalDpi xmlns:a14="http://schemas.microsoft.com/office/drawing/2010/main" val="0"/>
+                        </a:ext>
+                      </a:extLst>
+                    </a:blip>
+                    <a:stretch>
+                      <a:fillRect/>
+                    </a:stretch>
+                  </pic:blipFill>
+                  <pic:spPr>
+                    <a:xfrm>
+                      <a:off x="0" y="0"/>
+                      <a:ext cx="4599467" cy="5257800"/>
+                    </a:xfrm>
+                    <a:prstGeom prst="rect">
+                      <a:avLst/>
+                    </a:prstGeom>
+                  </pic:spPr>
+                </pic:pic>
+              </a:graphicData>
+            </a:graphic>
+          </wp:inline>
+        </w:drawing>
+      </w:r>
+    </w:p>
     <w:p/>
     <w:p/>
     <w:p>
@@ -240,7 +288,7 @@
                     <pic:cNvPicPr/>
                   </pic:nvPicPr>
                   <pic:blipFill>
-                    <a:blip r:embed="rId8">
+                    <a:blip r:embed="rId9">
                       <a:extLst>
                         <a:ext uri="{28A0092B-C50C-407E-A947-70E740481C1C}">
                           <a14:useLocalDpi xmlns:a14="http://schemas.microsoft.com/office/drawing/2010/main" val="0"/>
@@ -271,7 +319,28 @@
     <w:p/>
     <w:p/>
     <w:p/>
-    <w:p>
+    <w:p/>
+    <w:p/>
+    <w:p/>
+    <w:p/>
+    <w:p/>
+    <w:p/>
+    <w:p/>
+    <w:p/>
+    <w:p/>
+    <w:p/>
+    <w:p/>
+    <w:p/>
+    <w:p/>
+    <w:p/>
+    <w:p/>
+    <w:p/>
+    <w:p/>
+    <w:p/>
+    <w:p/>
+    <w:p>
+      <w:bookmarkStart w:id="0" w:name="_GoBack"/>
+      <w:bookmarkEnd w:id="0"/>
       <w:r>
         <w:t>A&amp;D 6</w:t>
       </w:r>
@@ -302,7 +371,7 @@
                     <pic:cNvPicPr/>
                   </pic:nvPicPr>
                   <pic:blipFill>
-                    <a:blip r:embed="rId9">
+                    <a:blip r:embed="rId10">
                       <a:extLst>
                         <a:ext uri="{28A0092B-C50C-407E-A947-70E740481C1C}">
                           <a14:useLocalDpi xmlns:a14="http://schemas.microsoft.com/office/drawing/2010/main" val="0"/>
@@ -329,10 +398,7 @@
         </w:drawing>
       </w:r>
     </w:p>
-    <w:p>
-      <w:bookmarkStart w:id="0" w:name="_GoBack"/>
-      <w:bookmarkEnd w:id="0"/>
-    </w:p>
+    <w:p/>
     <w:sectPr>
       <w:pgSz w:w="11900" w:h="16840"/>
       <w:pgMar w:top="1440" w:right="1800" w:bottom="1440" w:left="1800" w:header="708" w:footer="708" w:gutter="0"/>

</xml_diff>